<commit_message>
Update Course 2 Task 2 Lessons Learned Report.docx
</commit_message>
<xml_diff>
--- a/Course 2 Task 2 Lessons Learned Report.docx
+++ b/Course 2 Task 2 Lessons Learned Report.docx
@@ -18,43 +18,14 @@
       </w:r>
     </w:p>
     <w:p>
-      <w:r>
-        <w:rPr>
-          <w:color w:val="231F20"/>
-          <w:shd w:val="clear" w:color="auto" w:fill="FFFFFF"/>
-        </w:rPr>
-        <w:t>A one-page lessons learned report that the Data Science team can use for future projects like this.</w:t>
-      </w:r>
-    </w:p>
-    <w:p>
-      <w:pPr>
-        <w:shd w:val="clear" w:color="auto" w:fill="FFFFFF"/>
-        <w:spacing w:after="150" w:line="240" w:lineRule="auto"/>
-        <w:rPr>
-          <w:rFonts w:ascii="Times New Roman" w:eastAsia="Times New Roman" w:hAnsi="Times New Roman" w:cs="Times New Roman"/>
-          <w:color w:val="231F20"/>
-          <w:sz w:val="24"/>
-          <w:szCs w:val="24"/>
-        </w:rPr>
-      </w:pPr>
-      <w:r>
-        <w:rPr>
-          <w:rFonts w:ascii="Times New Roman" w:eastAsia="Times New Roman" w:hAnsi="Times New Roman" w:cs="Times New Roman"/>
-          <w:color w:val="231F20"/>
-          <w:sz w:val="24"/>
-          <w:szCs w:val="24"/>
-        </w:rPr>
-        <w:t>In your lessons learned report, you might address questions such as the following:</w:t>
-      </w:r>
-    </w:p>
-    <w:p>
-      <w:pPr>
+      <w:pPr>
+        <w:pStyle w:val="ListParagraph"/>
         <w:numPr>
           <w:ilvl w:val="0"/>
-          <w:numId w:val="1"/>
+          <w:numId w:val="2"/>
         </w:numPr>
         <w:shd w:val="clear" w:color="auto" w:fill="FFFFFF"/>
-        <w:spacing w:before="240" w:after="100" w:afterAutospacing="1" w:line="240" w:lineRule="auto"/>
+        <w:spacing w:before="100" w:beforeAutospacing="1" w:after="100" w:afterAutospacing="1" w:line="240" w:lineRule="auto"/>
         <w:rPr>
           <w:rFonts w:ascii="Times New Roman" w:eastAsia="Times New Roman" w:hAnsi="Times New Roman" w:cs="Times New Roman"/>
           <w:color w:val="231F20"/>
@@ -75,23 +46,179 @@
     <w:p>
       <w:pPr>
         <w:shd w:val="clear" w:color="auto" w:fill="FFFFFF"/>
-        <w:spacing w:before="240" w:after="100" w:afterAutospacing="1" w:line="240" w:lineRule="auto"/>
-        <w:rPr>
-          <w:rFonts w:ascii="Times New Roman" w:eastAsia="Times New Roman" w:hAnsi="Times New Roman" w:cs="Times New Roman"/>
-          <w:color w:val="231F20"/>
-          <w:sz w:val="24"/>
-          <w:szCs w:val="24"/>
-        </w:rPr>
-      </w:pPr>
-    </w:p>
-    <w:p>
-      <w:pPr>
+        <w:spacing w:before="100" w:beforeAutospacing="1" w:after="100" w:afterAutospacing="1" w:line="240" w:lineRule="auto"/>
+        <w:rPr>
+          <w:rFonts w:ascii="Times New Roman" w:eastAsia="Times New Roman" w:hAnsi="Times New Roman" w:cs="Times New Roman"/>
+          <w:color w:val="231F20"/>
+          <w:sz w:val="24"/>
+          <w:szCs w:val="24"/>
+        </w:rPr>
+      </w:pPr>
+      <w:r>
+        <w:rPr>
+          <w:rFonts w:ascii="Times New Roman" w:eastAsia="Times New Roman" w:hAnsi="Times New Roman" w:cs="Times New Roman"/>
+          <w:color w:val="231F20"/>
+          <w:sz w:val="24"/>
+          <w:szCs w:val="24"/>
+        </w:rPr>
+        <w:t>The most defaults happen to people with the lowest limit balances.</w:t>
+      </w:r>
+    </w:p>
+    <w:p>
+      <w:pPr>
+        <w:shd w:val="clear" w:color="auto" w:fill="FFFFFF"/>
+        <w:spacing w:before="100" w:beforeAutospacing="1" w:after="100" w:afterAutospacing="1" w:line="240" w:lineRule="auto"/>
+        <w:rPr>
+          <w:rFonts w:ascii="Times New Roman" w:eastAsia="Times New Roman" w:hAnsi="Times New Roman" w:cs="Times New Roman"/>
+          <w:color w:val="231F20"/>
+          <w:sz w:val="24"/>
+          <w:szCs w:val="24"/>
+        </w:rPr>
+      </w:pPr>
+      <w:r>
+        <w:rPr>
+          <w:noProof/>
+        </w:rPr>
+        <w:drawing>
+          <wp:inline distT="0" distB="0" distL="0" distR="0" wp14:anchorId="2A4A807D" wp14:editId="51395A7A">
+            <wp:extent cx="5943600" cy="1303020"/>
+            <wp:effectExtent l="0" t="0" r="0" b="0"/>
+            <wp:docPr id="1" name="Picture 1"/>
+            <wp:cNvGraphicFramePr>
+              <a:graphicFrameLocks xmlns:a="http://schemas.openxmlformats.org/drawingml/2006/main" noChangeAspect="1"/>
+            </wp:cNvGraphicFramePr>
+            <a:graphic xmlns:a="http://schemas.openxmlformats.org/drawingml/2006/main">
+              <a:graphicData uri="http://schemas.openxmlformats.org/drawingml/2006/picture">
+                <pic:pic xmlns:pic="http://schemas.openxmlformats.org/drawingml/2006/picture">
+                  <pic:nvPicPr>
+                    <pic:cNvPr id="1" name=""/>
+                    <pic:cNvPicPr/>
+                  </pic:nvPicPr>
+                  <pic:blipFill>
+                    <a:blip r:embed="rId5"/>
+                    <a:stretch>
+                      <a:fillRect/>
+                    </a:stretch>
+                  </pic:blipFill>
+                  <pic:spPr>
+                    <a:xfrm>
+                      <a:off x="0" y="0"/>
+                      <a:ext cx="5943600" cy="1303020"/>
+                    </a:xfrm>
+                    <a:prstGeom prst="rect">
+                      <a:avLst/>
+                    </a:prstGeom>
+                  </pic:spPr>
+                </pic:pic>
+              </a:graphicData>
+            </a:graphic>
+          </wp:inline>
+        </w:drawing>
+      </w:r>
+    </w:p>
+    <w:p>
+      <w:pPr>
+        <w:shd w:val="clear" w:color="auto" w:fill="FFFFFF"/>
+        <w:spacing w:before="100" w:beforeAutospacing="1" w:after="100" w:afterAutospacing="1" w:line="240" w:lineRule="auto"/>
+        <w:rPr>
+          <w:rFonts w:ascii="Times New Roman" w:eastAsia="Times New Roman" w:hAnsi="Times New Roman" w:cs="Times New Roman"/>
+          <w:color w:val="231F20"/>
+          <w:sz w:val="24"/>
+          <w:szCs w:val="24"/>
+        </w:rPr>
+      </w:pPr>
+      <w:r>
+        <w:rPr>
+          <w:rFonts w:ascii="Times New Roman" w:eastAsia="Times New Roman" w:hAnsi="Times New Roman" w:cs="Times New Roman"/>
+          <w:color w:val="231F20"/>
+          <w:sz w:val="24"/>
+          <w:szCs w:val="24"/>
+        </w:rPr>
+        <w:t>Age seems to follow a similar distribution.</w:t>
+      </w:r>
+    </w:p>
+    <w:p>
+      <w:pPr>
+        <w:shd w:val="clear" w:color="auto" w:fill="FFFFFF"/>
+        <w:spacing w:before="100" w:beforeAutospacing="1" w:after="100" w:afterAutospacing="1" w:line="240" w:lineRule="auto"/>
+        <w:rPr>
+          <w:rFonts w:ascii="Times New Roman" w:eastAsia="Times New Roman" w:hAnsi="Times New Roman" w:cs="Times New Roman"/>
+          <w:color w:val="231F20"/>
+          <w:sz w:val="24"/>
+          <w:szCs w:val="24"/>
+        </w:rPr>
+      </w:pPr>
+      <w:r>
+        <w:rPr>
+          <w:noProof/>
+        </w:rPr>
+        <w:drawing>
+          <wp:inline distT="0" distB="0" distL="0" distR="0" wp14:anchorId="14DF2DB6" wp14:editId="1C041B86">
+            <wp:extent cx="3365770" cy="2150123"/>
+            <wp:effectExtent l="0" t="0" r="6350" b="2540"/>
+            <wp:docPr id="2" name="Picture 2"/>
+            <wp:cNvGraphicFramePr>
+              <a:graphicFrameLocks xmlns:a="http://schemas.openxmlformats.org/drawingml/2006/main" noChangeAspect="1"/>
+            </wp:cNvGraphicFramePr>
+            <a:graphic xmlns:a="http://schemas.openxmlformats.org/drawingml/2006/main">
+              <a:graphicData uri="http://schemas.openxmlformats.org/drawingml/2006/picture">
+                <pic:pic xmlns:pic="http://schemas.openxmlformats.org/drawingml/2006/picture">
+                  <pic:nvPicPr>
+                    <pic:cNvPr id="1" name=""/>
+                    <pic:cNvPicPr/>
+                  </pic:nvPicPr>
+                  <pic:blipFill>
+                    <a:blip r:embed="rId6"/>
+                    <a:stretch>
+                      <a:fillRect/>
+                    </a:stretch>
+                  </pic:blipFill>
+                  <pic:spPr>
+                    <a:xfrm>
+                      <a:off x="0" y="0"/>
+                      <a:ext cx="3459183" cy="2209797"/>
+                    </a:xfrm>
+                    <a:prstGeom prst="rect">
+                      <a:avLst/>
+                    </a:prstGeom>
+                  </pic:spPr>
+                </pic:pic>
+              </a:graphicData>
+            </a:graphic>
+          </wp:inline>
+        </w:drawing>
+      </w:r>
+    </w:p>
+    <w:p>
+      <w:pPr>
+        <w:shd w:val="clear" w:color="auto" w:fill="FFFFFF"/>
+        <w:spacing w:before="100" w:beforeAutospacing="1" w:after="100" w:afterAutospacing="1" w:line="240" w:lineRule="auto"/>
+        <w:rPr>
+          <w:rFonts w:ascii="Times New Roman" w:eastAsia="Times New Roman" w:hAnsi="Times New Roman" w:cs="Times New Roman"/>
+          <w:color w:val="231F20"/>
+          <w:sz w:val="24"/>
+          <w:szCs w:val="24"/>
+        </w:rPr>
+      </w:pPr>
+      <w:r>
+        <w:rPr>
+          <w:rFonts w:ascii="Times New Roman" w:eastAsia="Times New Roman" w:hAnsi="Times New Roman" w:cs="Times New Roman"/>
+          <w:color w:val="231F20"/>
+          <w:sz w:val="24"/>
+          <w:szCs w:val="24"/>
+        </w:rPr>
+        <w:t>Counts by age(x-axis).</w:t>
+      </w:r>
+    </w:p>
+    <w:p>
+      <w:pPr>
+        <w:pStyle w:val="ListParagraph"/>
         <w:numPr>
           <w:ilvl w:val="0"/>
-          <w:numId w:val="1"/>
+          <w:numId w:val="2"/>
         </w:numPr>
         <w:shd w:val="clear" w:color="auto" w:fill="FFFFFF"/>
-        <w:spacing w:before="240" w:after="100" w:afterAutospacing="1" w:line="240" w:lineRule="auto"/>
+        <w:spacing w:before="100" w:beforeAutospacing="1" w:after="100" w:afterAutospacing="1" w:line="240" w:lineRule="auto"/>
         <w:rPr>
           <w:rFonts w:ascii="Times New Roman" w:eastAsia="Times New Roman" w:hAnsi="Times New Roman" w:cs="Times New Roman"/>
           <w:color w:val="231F20"/>
@@ -112,112 +239,220 @@
     <w:p>
       <w:pPr>
         <w:shd w:val="clear" w:color="auto" w:fill="FFFFFF"/>
-        <w:spacing w:before="240" w:after="100" w:afterAutospacing="1" w:line="240" w:lineRule="auto"/>
-        <w:rPr>
-          <w:rFonts w:ascii="Times New Roman" w:eastAsia="Times New Roman" w:hAnsi="Times New Roman" w:cs="Times New Roman"/>
-          <w:color w:val="231F20"/>
-          <w:sz w:val="24"/>
-          <w:szCs w:val="24"/>
-        </w:rPr>
-      </w:pPr>
-    </w:p>
-    <w:p>
-      <w:pPr>
+        <w:spacing w:before="100" w:beforeAutospacing="1" w:after="100" w:afterAutospacing="1" w:line="240" w:lineRule="auto"/>
+        <w:rPr>
+          <w:rFonts w:ascii="Times New Roman" w:eastAsia="Times New Roman" w:hAnsi="Times New Roman" w:cs="Times New Roman"/>
+          <w:color w:val="231F20"/>
+          <w:sz w:val="24"/>
+          <w:szCs w:val="24"/>
+        </w:rPr>
+      </w:pPr>
+      <w:r>
+        <w:rPr>
+          <w:rFonts w:ascii="Times New Roman" w:eastAsia="Times New Roman" w:hAnsi="Times New Roman" w:cs="Times New Roman"/>
+          <w:color w:val="231F20"/>
+          <w:sz w:val="24"/>
+          <w:szCs w:val="24"/>
+        </w:rPr>
+        <w:t>I might have to discretize some numerical columns in the next step to find some clearer relationships.</w:t>
+      </w:r>
+    </w:p>
+    <w:p>
+      <w:pPr>
+        <w:shd w:val="clear" w:color="auto" w:fill="FFFFFF"/>
+        <w:spacing w:before="100" w:beforeAutospacing="1" w:after="100" w:afterAutospacing="1" w:line="240" w:lineRule="auto"/>
+        <w:rPr>
+          <w:rFonts w:ascii="Times New Roman" w:eastAsia="Times New Roman" w:hAnsi="Times New Roman" w:cs="Times New Roman"/>
+          <w:color w:val="231F20"/>
+          <w:sz w:val="24"/>
+          <w:szCs w:val="24"/>
+        </w:rPr>
+      </w:pPr>
+      <w:r>
+        <w:rPr>
+          <w:rFonts w:ascii="Times New Roman" w:eastAsia="Times New Roman" w:hAnsi="Times New Roman" w:cs="Times New Roman"/>
+          <w:color w:val="231F20"/>
+          <w:sz w:val="24"/>
+          <w:szCs w:val="24"/>
+        </w:rPr>
+        <w:t>I ran two separate reports to see the impact of breaking the data differently.</w:t>
+      </w:r>
+    </w:p>
+    <w:p>
+      <w:pPr>
+        <w:shd w:val="clear" w:color="auto" w:fill="FFFFFF"/>
+        <w:spacing w:before="100" w:beforeAutospacing="1" w:after="100" w:afterAutospacing="1" w:line="240" w:lineRule="auto"/>
+        <w:rPr>
+          <w:rFonts w:ascii="Times New Roman" w:eastAsia="Times New Roman" w:hAnsi="Times New Roman" w:cs="Times New Roman"/>
+          <w:color w:val="231F20"/>
+          <w:sz w:val="24"/>
+          <w:szCs w:val="24"/>
+        </w:rPr>
+      </w:pPr>
+      <w:r>
+        <w:rPr>
+          <w:rFonts w:ascii="Times New Roman" w:eastAsia="Times New Roman" w:hAnsi="Times New Roman" w:cs="Times New Roman"/>
+          <w:color w:val="231F20"/>
+          <w:sz w:val="24"/>
+          <w:szCs w:val="24"/>
+        </w:rPr>
+        <w:t>I had to do a lot of internet searches to get commands to work.</w:t>
+      </w:r>
+    </w:p>
+    <w:p>
+      <w:pPr>
+        <w:pStyle w:val="ListParagraph"/>
         <w:numPr>
           <w:ilvl w:val="0"/>
-          <w:numId w:val="1"/>
+          <w:numId w:val="2"/>
         </w:numPr>
         <w:shd w:val="clear" w:color="auto" w:fill="FFFFFF"/>
-        <w:spacing w:before="240" w:after="100" w:afterAutospacing="1" w:line="240" w:lineRule="auto"/>
-        <w:rPr>
-          <w:rFonts w:ascii="Times New Roman" w:eastAsia="Times New Roman" w:hAnsi="Times New Roman" w:cs="Times New Roman"/>
-          <w:color w:val="231F20"/>
-          <w:sz w:val="24"/>
-          <w:szCs w:val="24"/>
-        </w:rPr>
-      </w:pPr>
-      <w:r>
-        <w:rPr>
-          <w:rFonts w:ascii="Times New Roman" w:eastAsia="Times New Roman" w:hAnsi="Times New Roman" w:cs="Times New Roman"/>
-          <w:color w:val="231F20"/>
-          <w:sz w:val="24"/>
-          <w:szCs w:val="24"/>
-        </w:rPr>
-        <w:t>What recommendations would you give to the Guido regarding your findings?</w:t>
-      </w:r>
-    </w:p>
-    <w:p>
-      <w:r>
-        <w:t>When installing pandas profiling you need to use the command below instead of just “</w:t>
-      </w:r>
-      <w:proofErr w:type="spellStart"/>
-      <w:r>
-        <w:t>conda</w:t>
-      </w:r>
-      <w:proofErr w:type="spellEnd"/>
-      <w:r>
-        <w:t xml:space="preserve"> install </w:t>
-      </w:r>
-      <w:proofErr w:type="spellStart"/>
-      <w:r>
-        <w:t>pandas_profiling</w:t>
-      </w:r>
-      <w:proofErr w:type="spellEnd"/>
-      <w:r>
-        <w:t>”:</w:t>
-      </w:r>
-    </w:p>
-    <w:p>
-      <w:proofErr w:type="spellStart"/>
-      <w:r>
-        <w:t>Conda</w:t>
-      </w:r>
-      <w:proofErr w:type="spellEnd"/>
-      <w:r>
-        <w:t xml:space="preserve"> install -c </w:t>
-      </w:r>
-      <w:proofErr w:type="spellStart"/>
-      <w:r>
-        <w:t>anadaconda</w:t>
-      </w:r>
-      <w:proofErr w:type="spellEnd"/>
-      <w:r>
-        <w:t xml:space="preserve"> pandas-profiling</w:t>
-      </w:r>
-    </w:p>
-    <w:p>
-      <w:r>
-        <w:t xml:space="preserve">Also, make sure it is the latest version. When I ran the command without specifying the version, it loaded version 1.4.1 and I could not run the line of command on my </w:t>
-      </w:r>
-      <w:proofErr w:type="spellStart"/>
-      <w:r>
-        <w:t>jupyter</w:t>
-      </w:r>
-      <w:proofErr w:type="spellEnd"/>
-      <w:r>
-        <w:t xml:space="preserve"> notebook until I upgraded to version 2.6.0.</w:t>
-      </w:r>
-    </w:p>
-    <w:p>
-      <w:proofErr w:type="spellStart"/>
-      <w:r>
-        <w:t>Conda</w:t>
-      </w:r>
-      <w:proofErr w:type="spellEnd"/>
-      <w:r>
-        <w:t xml:space="preserve"> install -c </w:t>
-      </w:r>
-      <w:proofErr w:type="spellStart"/>
-      <w:r>
-        <w:t>conda</w:t>
-      </w:r>
-      <w:proofErr w:type="spellEnd"/>
-      <w:r>
-        <w:t>-forge pandas-profiling=2.6.0</w:t>
-      </w:r>
-    </w:p>
-    <w:p/>
-    <w:p/>
+        <w:spacing w:before="100" w:beforeAutospacing="1" w:after="100" w:afterAutospacing="1" w:line="240" w:lineRule="auto"/>
+        <w:rPr>
+          <w:rFonts w:ascii="Times New Roman" w:eastAsia="Times New Roman" w:hAnsi="Times New Roman" w:cs="Times New Roman"/>
+          <w:color w:val="231F20"/>
+          <w:sz w:val="24"/>
+          <w:szCs w:val="24"/>
+        </w:rPr>
+      </w:pPr>
+      <w:r>
+        <w:rPr>
+          <w:rFonts w:ascii="Times New Roman" w:eastAsia="Times New Roman" w:hAnsi="Times New Roman" w:cs="Times New Roman"/>
+          <w:color w:val="231F20"/>
+          <w:sz w:val="24"/>
+          <w:szCs w:val="24"/>
+        </w:rPr>
+        <w:t>What recommendations would you give to the Data Science team regarding your findings?</w:t>
+      </w:r>
+    </w:p>
+    <w:p>
+      <w:pPr>
+        <w:shd w:val="clear" w:color="auto" w:fill="FFFFFF"/>
+        <w:spacing w:before="100" w:beforeAutospacing="1" w:after="100" w:afterAutospacing="1" w:line="240" w:lineRule="auto"/>
+        <w:rPr>
+          <w:rFonts w:ascii="Times New Roman" w:eastAsia="Times New Roman" w:hAnsi="Times New Roman" w:cs="Times New Roman"/>
+          <w:color w:val="231F20"/>
+          <w:sz w:val="24"/>
+          <w:szCs w:val="24"/>
+        </w:rPr>
+      </w:pPr>
+      <w:r>
+        <w:rPr>
+          <w:rFonts w:ascii="Times New Roman" w:eastAsia="Times New Roman" w:hAnsi="Times New Roman" w:cs="Times New Roman"/>
+          <w:color w:val="231F20"/>
+          <w:sz w:val="24"/>
+          <w:szCs w:val="24"/>
+        </w:rPr>
+        <w:t>We need to find what variables really impact the default rate to create a model as a next step.</w:t>
+      </w:r>
+    </w:p>
+    <w:p>
+      <w:pPr>
+        <w:shd w:val="clear" w:color="auto" w:fill="FFFFFF"/>
+        <w:spacing w:before="100" w:beforeAutospacing="1" w:after="100" w:afterAutospacing="1" w:line="240" w:lineRule="auto"/>
+        <w:rPr>
+          <w:rFonts w:ascii="Times New Roman" w:eastAsia="Times New Roman" w:hAnsi="Times New Roman" w:cs="Times New Roman"/>
+          <w:color w:val="231F20"/>
+          <w:sz w:val="24"/>
+          <w:szCs w:val="24"/>
+        </w:rPr>
+      </w:pPr>
+      <w:r>
+        <w:rPr>
+          <w:rFonts w:ascii="Times New Roman" w:eastAsia="Times New Roman" w:hAnsi="Times New Roman" w:cs="Times New Roman"/>
+          <w:color w:val="231F20"/>
+          <w:sz w:val="24"/>
+          <w:szCs w:val="24"/>
+        </w:rPr>
+        <w:lastRenderedPageBreak/>
+        <w:t>There is an increasing relationship with the zeros decreasing on the Pay and Bill_Amt columns, but I am not sure if this variable will help or not yet.</w:t>
+      </w:r>
+    </w:p>
+    <w:p>
+      <w:pPr>
+        <w:shd w:val="clear" w:color="auto" w:fill="FFFFFF"/>
+        <w:spacing w:before="100" w:beforeAutospacing="1" w:after="100" w:afterAutospacing="1" w:line="240" w:lineRule="auto"/>
+        <w:rPr>
+          <w:rFonts w:ascii="Times New Roman" w:eastAsia="Times New Roman" w:hAnsi="Times New Roman" w:cs="Times New Roman"/>
+          <w:color w:val="231F20"/>
+          <w:sz w:val="24"/>
+          <w:szCs w:val="24"/>
+        </w:rPr>
+      </w:pPr>
+    </w:p>
+    <w:p>
+      <w:pPr>
+        <w:shd w:val="clear" w:color="auto" w:fill="FFFFFF"/>
+        <w:spacing w:before="100" w:beforeAutospacing="1" w:after="100" w:afterAutospacing="1" w:line="240" w:lineRule="auto"/>
+        <w:rPr>
+          <w:rFonts w:ascii="Times New Roman" w:eastAsia="Times New Roman" w:hAnsi="Times New Roman" w:cs="Times New Roman"/>
+          <w:color w:val="231F20"/>
+          <w:sz w:val="24"/>
+          <w:szCs w:val="24"/>
+        </w:rPr>
+      </w:pPr>
+      <w:r>
+        <w:rPr>
+          <w:rFonts w:ascii="Times New Roman" w:eastAsia="Times New Roman" w:hAnsi="Times New Roman" w:cs="Times New Roman"/>
+          <w:color w:val="231F20"/>
+          <w:sz w:val="24"/>
+          <w:szCs w:val="24"/>
+        </w:rPr>
+        <w:t>Other observations:</w:t>
+      </w:r>
+    </w:p>
+    <w:p>
+      <w:pPr>
+        <w:shd w:val="clear" w:color="auto" w:fill="FFFFFF"/>
+        <w:spacing w:before="100" w:beforeAutospacing="1" w:after="100" w:afterAutospacing="1" w:line="240" w:lineRule="auto"/>
+        <w:rPr>
+          <w:rFonts w:ascii="Times New Roman" w:eastAsia="Times New Roman" w:hAnsi="Times New Roman" w:cs="Times New Roman"/>
+          <w:color w:val="231F20"/>
+          <w:sz w:val="24"/>
+          <w:szCs w:val="24"/>
+        </w:rPr>
+      </w:pPr>
+      <w:r>
+        <w:rPr>
+          <w:noProof/>
+        </w:rPr>
+        <w:drawing>
+          <wp:inline distT="0" distB="0" distL="0" distR="0" wp14:anchorId="74DBD482" wp14:editId="1431ED5F">
+            <wp:extent cx="5943600" cy="3523615"/>
+            <wp:effectExtent l="0" t="0" r="0" b="635"/>
+            <wp:docPr id="3" name="Picture 3"/>
+            <wp:cNvGraphicFramePr>
+              <a:graphicFrameLocks xmlns:a="http://schemas.openxmlformats.org/drawingml/2006/main" noChangeAspect="1"/>
+            </wp:cNvGraphicFramePr>
+            <a:graphic xmlns:a="http://schemas.openxmlformats.org/drawingml/2006/main">
+              <a:graphicData uri="http://schemas.openxmlformats.org/drawingml/2006/picture">
+                <pic:pic xmlns:pic="http://schemas.openxmlformats.org/drawingml/2006/picture">
+                  <pic:nvPicPr>
+                    <pic:cNvPr id="1" name=""/>
+                    <pic:cNvPicPr/>
+                  </pic:nvPicPr>
+                  <pic:blipFill>
+                    <a:blip r:embed="rId7"/>
+                    <a:stretch>
+                      <a:fillRect/>
+                    </a:stretch>
+                  </pic:blipFill>
+                  <pic:spPr>
+                    <a:xfrm>
+                      <a:off x="0" y="0"/>
+                      <a:ext cx="5943600" cy="3523615"/>
+                    </a:xfrm>
+                    <a:prstGeom prst="rect">
+                      <a:avLst/>
+                    </a:prstGeom>
+                  </pic:spPr>
+                </pic:pic>
+              </a:graphicData>
+            </a:graphic>
+          </wp:inline>
+        </w:drawing>
+      </w:r>
+    </w:p>
     <w:sectPr>
       <w:pgSz w:w="12240" w:h="15840"/>
       <w:pgMar w:top="1440" w:right="1440" w:bottom="1440" w:left="1440" w:header="720" w:footer="720" w:gutter="0"/>
@@ -231,9 +466,122 @@
 <file path=word/numbering.xml><?xml version="1.0" encoding="utf-8"?>
 <w:numbering xmlns:wpc="http://schemas.microsoft.com/office/word/2010/wordprocessingCanvas" xmlns:cx="http://schemas.microsoft.com/office/drawing/2014/chartex" xmlns:cx1="http://schemas.microsoft.com/office/drawing/2015/9/8/chartex" xmlns:cx2="http://schemas.microsoft.com/office/drawing/2015/10/21/chartex" xmlns:cx3="http://schemas.microsoft.com/office/drawing/2016/5/9/chartex" xmlns:cx4="http://schemas.microsoft.com/office/drawing/2016/5/10/chartex" xmlns:cx5="http://schemas.microsoft.com/office/drawing/2016/5/11/chartex" xmlns:cx6="http://schemas.microsoft.com/office/drawing/2016/5/12/chartex" xmlns:cx7="http://schemas.microsoft.com/office/drawing/2016/5/13/chartex" xmlns:cx8="http://schemas.microsoft.com/office/drawing/2016/5/14/chartex" xmlns:mc="http://schemas.openxmlformats.org/markup-compatibility/2006" xmlns:aink="http://schemas.microsoft.com/office/drawing/2016/ink" xmlns:am3d="http://schemas.microsoft.com/office/drawing/2017/model3d" xmlns:o="urn:schemas-microsoft-com:office:office" xmlns:r="http://schemas.openxmlformats.org/officeDocument/2006/relationships" xmlns:m="http://schemas.openxmlformats.org/officeDocument/2006/math" xmlns:v="urn:schemas-microsoft-com:vml" xmlns:wp14="http://schemas.microsoft.com/office/word/2010/wordprocessingDrawing" xmlns:wp="http://schemas.openxmlformats.org/drawingml/2006/wordprocessingDrawing" xmlns:w10="urn:schemas-microsoft-com:office:word" xmlns:w="http://schemas.openxmlformats.org/wordprocessingml/2006/main" xmlns:w14="http://schemas.microsoft.com/office/word/2010/wordml" xmlns:w15="http://schemas.microsoft.com/office/word/2012/wordml" xmlns:w16cex="http://schemas.microsoft.com/office/word/2018/wordml/cex" xmlns:w16cid="http://schemas.microsoft.com/office/word/2016/wordml/cid" xmlns:w16="http://schemas.microsoft.com/office/word/2018/wordml" xmlns:w16se="http://schemas.microsoft.com/office/word/2015/wordml/symex" xmlns:wpg="http://schemas.microsoft.com/office/word/2010/wordprocessingGroup" xmlns:wpi="http://schemas.microsoft.com/office/word/2010/wordprocessingInk" xmlns:wne="http://schemas.microsoft.com/office/word/2006/wordml" xmlns:wps="http://schemas.microsoft.com/office/word/2010/wordprocessingShape" mc:Ignorable="w14 w15 w16se w16cid w16 w16cex wp14">
   <w:abstractNum w:abstractNumId="0" w15:restartNumberingAfterBreak="0">
-    <w:nsid w:val="35C4545D"/>
+    <w:nsid w:val="0E477E5D"/>
+    <w:multiLevelType w:val="hybridMultilevel"/>
+    <w:tmpl w:val="7406682A"/>
+    <w:lvl w:ilvl="0" w:tplc="04090001">
+      <w:start w:val="1"/>
+      <w:numFmt w:val="bullet"/>
+      <w:lvlText w:val=""/>
+      <w:lvlJc w:val="left"/>
+      <w:pPr>
+        <w:ind w:left="720" w:hanging="360"/>
+      </w:pPr>
+      <w:rPr>
+        <w:rFonts w:ascii="Symbol" w:hAnsi="Symbol" w:hint="default"/>
+      </w:rPr>
+    </w:lvl>
+    <w:lvl w:ilvl="1" w:tplc="04090003" w:tentative="1">
+      <w:start w:val="1"/>
+      <w:numFmt w:val="bullet"/>
+      <w:lvlText w:val="o"/>
+      <w:lvlJc w:val="left"/>
+      <w:pPr>
+        <w:ind w:left="1440" w:hanging="360"/>
+      </w:pPr>
+      <w:rPr>
+        <w:rFonts w:ascii="Courier New" w:hAnsi="Courier New" w:cs="Courier New" w:hint="default"/>
+      </w:rPr>
+    </w:lvl>
+    <w:lvl w:ilvl="2" w:tplc="04090005" w:tentative="1">
+      <w:start w:val="1"/>
+      <w:numFmt w:val="bullet"/>
+      <w:lvlText w:val=""/>
+      <w:lvlJc w:val="left"/>
+      <w:pPr>
+        <w:ind w:left="2160" w:hanging="360"/>
+      </w:pPr>
+      <w:rPr>
+        <w:rFonts w:ascii="Wingdings" w:hAnsi="Wingdings" w:hint="default"/>
+      </w:rPr>
+    </w:lvl>
+    <w:lvl w:ilvl="3" w:tplc="04090001" w:tentative="1">
+      <w:start w:val="1"/>
+      <w:numFmt w:val="bullet"/>
+      <w:lvlText w:val=""/>
+      <w:lvlJc w:val="left"/>
+      <w:pPr>
+        <w:ind w:left="2880" w:hanging="360"/>
+      </w:pPr>
+      <w:rPr>
+        <w:rFonts w:ascii="Symbol" w:hAnsi="Symbol" w:hint="default"/>
+      </w:rPr>
+    </w:lvl>
+    <w:lvl w:ilvl="4" w:tplc="04090003" w:tentative="1">
+      <w:start w:val="1"/>
+      <w:numFmt w:val="bullet"/>
+      <w:lvlText w:val="o"/>
+      <w:lvlJc w:val="left"/>
+      <w:pPr>
+        <w:ind w:left="3600" w:hanging="360"/>
+      </w:pPr>
+      <w:rPr>
+        <w:rFonts w:ascii="Courier New" w:hAnsi="Courier New" w:cs="Courier New" w:hint="default"/>
+      </w:rPr>
+    </w:lvl>
+    <w:lvl w:ilvl="5" w:tplc="04090005" w:tentative="1">
+      <w:start w:val="1"/>
+      <w:numFmt w:val="bullet"/>
+      <w:lvlText w:val=""/>
+      <w:lvlJc w:val="left"/>
+      <w:pPr>
+        <w:ind w:left="4320" w:hanging="360"/>
+      </w:pPr>
+      <w:rPr>
+        <w:rFonts w:ascii="Wingdings" w:hAnsi="Wingdings" w:hint="default"/>
+      </w:rPr>
+    </w:lvl>
+    <w:lvl w:ilvl="6" w:tplc="04090001" w:tentative="1">
+      <w:start w:val="1"/>
+      <w:numFmt w:val="bullet"/>
+      <w:lvlText w:val=""/>
+      <w:lvlJc w:val="left"/>
+      <w:pPr>
+        <w:ind w:left="5040" w:hanging="360"/>
+      </w:pPr>
+      <w:rPr>
+        <w:rFonts w:ascii="Symbol" w:hAnsi="Symbol" w:hint="default"/>
+      </w:rPr>
+    </w:lvl>
+    <w:lvl w:ilvl="7" w:tplc="04090003" w:tentative="1">
+      <w:start w:val="1"/>
+      <w:numFmt w:val="bullet"/>
+      <w:lvlText w:val="o"/>
+      <w:lvlJc w:val="left"/>
+      <w:pPr>
+        <w:ind w:left="5760" w:hanging="360"/>
+      </w:pPr>
+      <w:rPr>
+        <w:rFonts w:ascii="Courier New" w:hAnsi="Courier New" w:cs="Courier New" w:hint="default"/>
+      </w:rPr>
+    </w:lvl>
+    <w:lvl w:ilvl="8" w:tplc="04090005" w:tentative="1">
+      <w:start w:val="1"/>
+      <w:numFmt w:val="bullet"/>
+      <w:lvlText w:val=""/>
+      <w:lvlJc w:val="left"/>
+      <w:pPr>
+        <w:ind w:left="6480" w:hanging="360"/>
+      </w:pPr>
+      <w:rPr>
+        <w:rFonts w:ascii="Wingdings" w:hAnsi="Wingdings" w:hint="default"/>
+      </w:rPr>
+    </w:lvl>
+  </w:abstractNum>
+  <w:abstractNum w:abstractNumId="1" w15:restartNumberingAfterBreak="0">
+    <w:nsid w:val="38C061C4"/>
     <w:multiLevelType w:val="multilevel"/>
-    <w:tmpl w:val="6ABAF24E"/>
+    <w:tmpl w:val="DF5C83E2"/>
     <w:lvl w:ilvl="0">
       <w:start w:val="1"/>
       <w:numFmt w:val="bullet"/>
@@ -380,6 +728,9 @@
     </w:lvl>
   </w:abstractNum>
   <w:num w:numId="1">
+    <w:abstractNumId w:val="1"/>
+  </w:num>
+  <w:num w:numId="2">
     <w:abstractNumId w:val="0"/>
   </w:num>
 </w:numbering>
@@ -811,93 +1162,16 @@
     <w:semiHidden/>
     <w:unhideWhenUsed/>
   </w:style>
-  <w:style w:type="paragraph" w:styleId="NormalWeb">
-    <w:name w:val="Normal (Web)"/>
-    <w:basedOn w:val="Normal"/>
-    <w:uiPriority w:val="99"/>
-    <w:semiHidden/>
-    <w:unhideWhenUsed/>
-    <w:rsid w:val="004E3B6D"/>
-    <w:pPr>
-      <w:spacing w:before="100" w:beforeAutospacing="1" w:after="100" w:afterAutospacing="1" w:line="240" w:lineRule="auto"/>
-    </w:pPr>
-    <w:rPr>
-      <w:rFonts w:ascii="Times New Roman" w:eastAsia="Times New Roman" w:hAnsi="Times New Roman" w:cs="Times New Roman"/>
-      <w:sz w:val="24"/>
-      <w:szCs w:val="24"/>
-    </w:rPr>
-  </w:style>
   <w:style w:type="paragraph" w:styleId="ListParagraph">
     <w:name w:val="List Paragraph"/>
     <w:basedOn w:val="Normal"/>
     <w:uiPriority w:val="34"/>
     <w:qFormat/>
-    <w:rsid w:val="00941F9C"/>
+    <w:rsid w:val="00CA56B4"/>
     <w:pPr>
       <w:ind w:left="720"/>
       <w:contextualSpacing/>
     </w:pPr>
-  </w:style>
-  <w:style w:type="paragraph" w:styleId="HTMLPreformatted">
-    <w:name w:val="HTML Preformatted"/>
-    <w:basedOn w:val="Normal"/>
-    <w:link w:val="HTMLPreformattedChar"/>
-    <w:uiPriority w:val="99"/>
-    <w:semiHidden/>
-    <w:unhideWhenUsed/>
-    <w:rsid w:val="005809B9"/>
-    <w:pPr>
-      <w:tabs>
-        <w:tab w:val="left" w:pos="916"/>
-        <w:tab w:val="left" w:pos="1832"/>
-        <w:tab w:val="left" w:pos="2748"/>
-        <w:tab w:val="left" w:pos="3664"/>
-        <w:tab w:val="left" w:pos="4580"/>
-        <w:tab w:val="left" w:pos="5496"/>
-        <w:tab w:val="left" w:pos="6412"/>
-        <w:tab w:val="left" w:pos="7328"/>
-        <w:tab w:val="left" w:pos="8244"/>
-        <w:tab w:val="left" w:pos="9160"/>
-        <w:tab w:val="left" w:pos="10076"/>
-        <w:tab w:val="left" w:pos="10992"/>
-        <w:tab w:val="left" w:pos="11908"/>
-        <w:tab w:val="left" w:pos="12824"/>
-        <w:tab w:val="left" w:pos="13740"/>
-        <w:tab w:val="left" w:pos="14656"/>
-      </w:tabs>
-      <w:spacing w:after="0" w:line="240" w:lineRule="auto"/>
-    </w:pPr>
-    <w:rPr>
-      <w:rFonts w:ascii="Courier New" w:eastAsia="Times New Roman" w:hAnsi="Courier New" w:cs="Courier New"/>
-      <w:sz w:val="20"/>
-      <w:szCs w:val="20"/>
-    </w:rPr>
-  </w:style>
-  <w:style w:type="character" w:customStyle="1" w:styleId="HTMLPreformattedChar">
-    <w:name w:val="HTML Preformatted Char"/>
-    <w:basedOn w:val="DefaultParagraphFont"/>
-    <w:link w:val="HTMLPreformatted"/>
-    <w:uiPriority w:val="99"/>
-    <w:semiHidden/>
-    <w:rsid w:val="005809B9"/>
-    <w:rPr>
-      <w:rFonts w:ascii="Courier New" w:eastAsia="Times New Roman" w:hAnsi="Courier New" w:cs="Courier New"/>
-      <w:sz w:val="20"/>
-      <w:szCs w:val="20"/>
-    </w:rPr>
-  </w:style>
-  <w:style w:type="character" w:styleId="HTMLCode">
-    <w:name w:val="HTML Code"/>
-    <w:basedOn w:val="DefaultParagraphFont"/>
-    <w:uiPriority w:val="99"/>
-    <w:semiHidden/>
-    <w:unhideWhenUsed/>
-    <w:rsid w:val="005809B9"/>
-    <w:rPr>
-      <w:rFonts w:ascii="Courier New" w:eastAsia="Times New Roman" w:hAnsi="Courier New" w:cs="Courier New"/>
-      <w:sz w:val="20"/>
-      <w:szCs w:val="20"/>
-    </w:rPr>
   </w:style>
 </w:styles>
 </file>

</xml_diff>